<commit_message>
added comments in file
</commit_message>
<xml_diff>
--- a/Tekton.docx
+++ b/Tekton.docx
@@ -6,8 +6,10 @@
       <w:pPr>
         <w:rPr>
           <w:noProof/>
+          <w:color w:val="C00000"/>
           <w:sz w:val="24"/>
           <w:szCs w:val="24"/>
+          <w:u w:val="single"/>
         </w:rPr>
       </w:pPr>
       <w:r>
@@ -22,6 +24,7 @@
           <w:color w:val="C00000"/>
           <w:sz w:val="24"/>
           <w:szCs w:val="24"/>
+          <w:u w:val="single"/>
         </w:rPr>
         <w:t>TEKTON</w:t>
       </w:r>
@@ -30,29 +33,1114 @@
       <w:pPr>
         <w:rPr>
           <w:noProof/>
-        </w:rPr>
-      </w:pPr>
+          <w:sz w:val="24"/>
+          <w:szCs w:val="24"/>
+        </w:rPr>
+      </w:pPr>
+      <w:r>
+        <w:rPr>
+          <w:noProof/>
+          <w:sz w:val="24"/>
+          <w:szCs w:val="24"/>
+        </w:rPr>
+        <w:t>Tekton is a powerful and flexible open-source framework for creating CI/CD systems, allowing developers to build, test, and deploy across cloud providers and on-premise systems.</w:t>
+      </w:r>
+    </w:p>
+    <w:p>
+      <w:pPr>
+        <w:rPr>
+          <w:color w:val="C00000"/>
+          <w:u w:val="single"/>
+          <w:lang w:val="en-US"/>
+        </w:rPr>
+      </w:pPr>
+      <w:proofErr w:type="spellStart"/>
+      <w:r>
+        <w:rPr>
+          <w:color w:val="C00000"/>
+          <w:u w:val="single"/>
+          <w:lang w:val="en-US"/>
+        </w:rPr>
+        <w:t>Tekton</w:t>
+      </w:r>
+      <w:proofErr w:type="spellEnd"/>
+      <w:r>
+        <w:rPr>
+          <w:color w:val="C00000"/>
+          <w:u w:val="single"/>
+          <w:lang w:val="en-US"/>
+        </w:rPr>
+        <w:t xml:space="preserve"> vs Jenkins</w:t>
+      </w:r>
+    </w:p>
+    <w:p>
+      <w:pPr>
+        <w:rPr>
+          <w:lang w:val="en-US"/>
+        </w:rPr>
+      </w:pPr>
+    </w:p>
+    <w:tbl>
+      <w:tblPr>
+        <w:tblStyle w:val="TableGrid"/>
+        <w:tblW w:w="0" w:type="auto"/>
+        <w:tblLook w:val="04A0" w:firstRow="1" w:lastRow="0" w:firstColumn="1" w:lastColumn="0" w:noHBand="0" w:noVBand="1"/>
+      </w:tblPr>
+      <w:tblGrid>
+        <w:gridCol w:w="4508"/>
+        <w:gridCol w:w="4508"/>
+      </w:tblGrid>
+      <w:tr>
+        <w:tc>
+          <w:tcPr>
+            <w:tcW w:w="4508" w:type="dxa"/>
+          </w:tcPr>
+          <w:p>
+            <w:pPr>
+              <w:rPr>
+                <w:b/>
+                <w:bCs/>
+                <w:sz w:val="24"/>
+                <w:szCs w:val="24"/>
+                <w:lang w:val="en-US"/>
+              </w:rPr>
+            </w:pPr>
+            <w:r>
+              <w:rPr>
+                <w:lang w:val="en-US"/>
+              </w:rPr>
+              <w:t xml:space="preserve">                            </w:t>
+            </w:r>
+            <w:proofErr w:type="spellStart"/>
+            <w:r>
+              <w:rPr>
+                <w:b/>
+                <w:bCs/>
+                <w:sz w:val="24"/>
+                <w:szCs w:val="24"/>
+                <w:lang w:val="en-US"/>
+              </w:rPr>
+              <w:t>Tekton</w:t>
+            </w:r>
+            <w:proofErr w:type="spellEnd"/>
+          </w:p>
+        </w:tc>
+        <w:tc>
+          <w:tcPr>
+            <w:tcW w:w="4508" w:type="dxa"/>
+          </w:tcPr>
+          <w:p>
+            <w:pPr>
+              <w:rPr>
+                <w:b/>
+                <w:bCs/>
+                <w:sz w:val="24"/>
+                <w:szCs w:val="24"/>
+                <w:lang w:val="en-US"/>
+              </w:rPr>
+            </w:pPr>
+            <w:r>
+              <w:rPr>
+                <w:lang w:val="en-US"/>
+              </w:rPr>
+              <w:t xml:space="preserve">                   </w:t>
+            </w:r>
+            <w:r>
+              <w:rPr>
+                <w:b/>
+                <w:bCs/>
+                <w:sz w:val="24"/>
+                <w:szCs w:val="24"/>
+                <w:lang w:val="en-US"/>
+              </w:rPr>
+              <w:t>Jenkin</w:t>
+            </w:r>
+          </w:p>
+        </w:tc>
+      </w:tr>
+      <w:tr>
+        <w:tc>
+          <w:tcPr>
+            <w:tcW w:w="4508" w:type="dxa"/>
+          </w:tcPr>
+          <w:p>
+            <w:pPr>
+              <w:rPr>
+                <w:lang w:val="en-US"/>
+              </w:rPr>
+            </w:pPr>
+          </w:p>
+        </w:tc>
+        <w:tc>
+          <w:tcPr>
+            <w:tcW w:w="4508" w:type="dxa"/>
+          </w:tcPr>
+          <w:p>
+            <w:pPr>
+              <w:rPr>
+                <w:lang w:val="en-US"/>
+              </w:rPr>
+            </w:pPr>
+          </w:p>
+        </w:tc>
+      </w:tr>
+      <w:tr>
+        <w:tc>
+          <w:tcPr>
+            <w:tcW w:w="4508" w:type="dxa"/>
+          </w:tcPr>
+          <w:p>
+            <w:pPr>
+              <w:pStyle w:val="ListParagraph"/>
+              <w:numPr>
+                <w:ilvl w:val="0"/>
+                <w:numId w:val="4"/>
+              </w:numPr>
+              <w:rPr>
+                <w:lang w:val="en-US"/>
+              </w:rPr>
+            </w:pPr>
+            <w:proofErr w:type="spellStart"/>
+            <w:r>
+              <w:rPr>
+                <w:lang w:val="en-US"/>
+              </w:rPr>
+              <w:t>Tekton</w:t>
+            </w:r>
+            <w:proofErr w:type="spellEnd"/>
+            <w:r>
+              <w:rPr>
+                <w:lang w:val="en-US"/>
+              </w:rPr>
+              <w:t xml:space="preserve"> is serverless and distributed, and there is no central dependency for execution.</w:t>
+            </w:r>
+          </w:p>
+        </w:tc>
+        <w:tc>
+          <w:tcPr>
+            <w:tcW w:w="4508" w:type="dxa"/>
+          </w:tcPr>
+          <w:p>
+            <w:pPr>
+              <w:ind w:left="360"/>
+              <w:rPr>
+                <w:lang w:val="en-US"/>
+              </w:rPr>
+            </w:pPr>
+            <w:r>
+              <w:rPr>
+                <w:lang w:val="en-US"/>
+              </w:rPr>
+              <w:t xml:space="preserve">1. </w:t>
+            </w:r>
+            <w:r>
+              <w:rPr>
+                <w:lang w:val="en-US"/>
+              </w:rPr>
+              <w:t xml:space="preserve">Jenkins has a control node. Jenkins executes pipelines and steps </w:t>
+            </w:r>
+            <w:r>
+              <w:rPr>
+                <w:lang w:val="en-US"/>
+              </w:rPr>
+              <w:t>centrally or</w:t>
+            </w:r>
+            <w:r>
+              <w:rPr>
+                <w:lang w:val="en-US"/>
+              </w:rPr>
+              <w:t xml:space="preserve"> orchestrates jobs running in other nodes. Requires dedicated server and JVM to run continuously. </w:t>
+            </w:r>
+          </w:p>
+        </w:tc>
+      </w:tr>
+      <w:tr>
+        <w:tc>
+          <w:tcPr>
+            <w:tcW w:w="4508" w:type="dxa"/>
+          </w:tcPr>
+          <w:p>
+            <w:pPr>
+              <w:pStyle w:val="ListParagraph"/>
+              <w:numPr>
+                <w:ilvl w:val="0"/>
+                <w:numId w:val="5"/>
+              </w:numPr>
+              <w:rPr>
+                <w:lang w:val="en-US"/>
+              </w:rPr>
+            </w:pPr>
+            <w:r>
+              <w:rPr>
+                <w:lang w:val="en-US"/>
+              </w:rPr>
+              <w:t>Everything is container based. Runs in form of CRD, Pods.</w:t>
+            </w:r>
+          </w:p>
+        </w:tc>
+        <w:tc>
+          <w:tcPr>
+            <w:tcW w:w="4508" w:type="dxa"/>
+          </w:tcPr>
+          <w:p>
+            <w:pPr>
+              <w:pStyle w:val="ListParagraph"/>
+              <w:numPr>
+                <w:ilvl w:val="0"/>
+                <w:numId w:val="4"/>
+              </w:numPr>
+              <w:rPr>
+                <w:lang w:val="en-US"/>
+              </w:rPr>
+            </w:pPr>
+            <w:r>
+              <w:rPr>
+                <w:lang w:val="en-US"/>
+              </w:rPr>
+              <w:t>The containers are launched by the control node through the pipeline</w:t>
+            </w:r>
+          </w:p>
+        </w:tc>
+      </w:tr>
+      <w:tr>
+        <w:tc>
+          <w:tcPr>
+            <w:tcW w:w="4508" w:type="dxa"/>
+          </w:tcPr>
+          <w:p>
+            <w:pPr>
+              <w:pStyle w:val="ListParagraph"/>
+              <w:numPr>
+                <w:ilvl w:val="0"/>
+                <w:numId w:val="4"/>
+              </w:numPr>
+              <w:rPr>
+                <w:lang w:val="en-US"/>
+              </w:rPr>
+            </w:pPr>
+            <w:r>
+              <w:rPr>
+                <w:lang w:val="en-US"/>
+              </w:rPr>
+              <w:t xml:space="preserve">Extensibility achieved by </w:t>
+            </w:r>
+            <w:r>
+              <w:rPr>
+                <w:lang w:val="en-US"/>
+              </w:rPr>
+              <w:t xml:space="preserve">tasks in </w:t>
+            </w:r>
+            <w:proofErr w:type="spellStart"/>
+            <w:r>
+              <w:rPr>
+                <w:lang w:val="en-US"/>
+              </w:rPr>
+              <w:t>Tekton</w:t>
+            </w:r>
+            <w:proofErr w:type="spellEnd"/>
+            <w:r>
+              <w:rPr>
+                <w:lang w:val="en-US"/>
+              </w:rPr>
+              <w:t xml:space="preserve"> Hub, or by creating custom tasks and scripts.</w:t>
+            </w:r>
+          </w:p>
+        </w:tc>
+        <w:tc>
+          <w:tcPr>
+            <w:tcW w:w="4508" w:type="dxa"/>
+          </w:tcPr>
+          <w:p>
+            <w:pPr>
+              <w:ind w:left="360"/>
+              <w:rPr>
+                <w:lang w:val="en-US"/>
+              </w:rPr>
+            </w:pPr>
+            <w:r>
+              <w:rPr>
+                <w:rFonts w:ascii="Open Sans" w:hAnsi="Open Sans" w:cs="Open Sans"/>
+                <w:color w:val="545454"/>
+                <w:sz w:val="19"/>
+                <w:szCs w:val="19"/>
+                <w:shd w:val="clear" w:color="auto" w:fill="FFFFFF"/>
+              </w:rPr>
+              <w:t xml:space="preserve">3. </w:t>
+            </w:r>
+            <w:r>
+              <w:rPr>
+                <w:lang w:val="en-US"/>
+              </w:rPr>
+              <w:t>Extensibility is achieved using plugins.</w:t>
+            </w:r>
+          </w:p>
+        </w:tc>
+      </w:tr>
+      <w:tr>
+        <w:tc>
+          <w:tcPr>
+            <w:tcW w:w="4508" w:type="dxa"/>
+          </w:tcPr>
+          <w:p>
+            <w:pPr>
+              <w:pStyle w:val="ListParagraph"/>
+              <w:numPr>
+                <w:ilvl w:val="0"/>
+                <w:numId w:val="4"/>
+              </w:numPr>
+              <w:rPr>
+                <w:lang w:val="en-US"/>
+              </w:rPr>
+            </w:pPr>
+            <w:r>
+              <w:rPr>
+                <w:lang w:val="en-US"/>
+              </w:rPr>
+              <w:t>Kubernetes native</w:t>
+            </w:r>
+          </w:p>
+        </w:tc>
+        <w:tc>
+          <w:tcPr>
+            <w:tcW w:w="4508" w:type="dxa"/>
+          </w:tcPr>
+          <w:p>
+            <w:pPr>
+              <w:ind w:left="360"/>
+              <w:rPr>
+                <w:lang w:val="en-US"/>
+              </w:rPr>
+            </w:pPr>
+            <w:r>
+              <w:rPr>
+                <w:lang w:val="en-US"/>
+              </w:rPr>
+              <w:t>4. Was not created using cloud in view.</w:t>
+            </w:r>
+          </w:p>
+        </w:tc>
+      </w:tr>
+      <w:tr>
+        <w:tc>
+          <w:tcPr>
+            <w:tcW w:w="4508" w:type="dxa"/>
+          </w:tcPr>
+          <w:p>
+            <w:pPr>
+              <w:rPr>
+                <w:lang w:val="en-US"/>
+              </w:rPr>
+            </w:pPr>
+            <w:r>
+              <w:rPr>
+                <w:lang w:val="en-US"/>
+              </w:rPr>
+              <w:t xml:space="preserve">       </w:t>
+            </w:r>
+            <w:r>
+              <w:rPr>
+                <w:lang w:val="en-US"/>
+              </w:rPr>
+              <w:t>5. YAML based so easier for Kubernetes developers.</w:t>
+            </w:r>
+          </w:p>
+        </w:tc>
+        <w:tc>
+          <w:tcPr>
+            <w:tcW w:w="4508" w:type="dxa"/>
+          </w:tcPr>
+          <w:p>
+            <w:pPr>
+              <w:pStyle w:val="ListParagraph"/>
+              <w:numPr>
+                <w:ilvl w:val="0"/>
+                <w:numId w:val="4"/>
+              </w:numPr>
+              <w:rPr>
+                <w:lang w:val="en-US"/>
+              </w:rPr>
+            </w:pPr>
+            <w:r>
+              <w:rPr>
+                <w:lang w:val="en-US"/>
+              </w:rPr>
+              <w:t>Groovy language used. So, developer may need to learn groovy basic.</w:t>
+            </w:r>
+          </w:p>
+        </w:tc>
+      </w:tr>
+      <w:tr>
+        <w:tc>
+          <w:tcPr>
+            <w:tcW w:w="4508" w:type="dxa"/>
+          </w:tcPr>
+          <w:p>
+            <w:pPr>
+              <w:ind w:left="360"/>
+              <w:rPr>
+                <w:lang w:val="en-US"/>
+              </w:rPr>
+            </w:pPr>
+            <w:r>
+              <w:rPr>
+                <w:lang w:val="en-US"/>
+              </w:rPr>
+              <w:t xml:space="preserve">6. </w:t>
+            </w:r>
+            <w:r>
+              <w:rPr>
+                <w:lang w:val="en-US"/>
+              </w:rPr>
+              <w:t>Easy Installation.</w:t>
+            </w:r>
+          </w:p>
+        </w:tc>
+        <w:tc>
+          <w:tcPr>
+            <w:tcW w:w="4508" w:type="dxa"/>
+          </w:tcPr>
+          <w:p>
+            <w:pPr>
+              <w:pStyle w:val="ListParagraph"/>
+              <w:numPr>
+                <w:ilvl w:val="0"/>
+                <w:numId w:val="4"/>
+              </w:numPr>
+              <w:rPr>
+                <w:lang w:val="en-US"/>
+              </w:rPr>
+            </w:pPr>
+            <w:r>
+              <w:rPr>
+                <w:lang w:val="en-US"/>
+              </w:rPr>
+              <w:t>Complex Installation.</w:t>
+            </w:r>
+          </w:p>
+        </w:tc>
+      </w:tr>
+      <w:tr>
+        <w:tc>
+          <w:tcPr>
+            <w:tcW w:w="4508" w:type="dxa"/>
+          </w:tcPr>
+          <w:p>
+            <w:pPr>
+              <w:ind w:left="360"/>
+              <w:rPr>
+                <w:lang w:val="en-US"/>
+              </w:rPr>
+            </w:pPr>
+            <w:r>
+              <w:rPr>
+                <w:lang w:val="en-US"/>
+              </w:rPr>
+              <w:t xml:space="preserve">7. </w:t>
+            </w:r>
+            <w:proofErr w:type="gramStart"/>
+            <w:r>
+              <w:rPr>
+                <w:lang w:val="en-US"/>
+              </w:rPr>
+              <w:t>Fairly new</w:t>
+            </w:r>
+            <w:proofErr w:type="gramEnd"/>
+            <w:r>
+              <w:rPr>
+                <w:lang w:val="en-US"/>
+              </w:rPr>
+              <w:t xml:space="preserve"> and still under development.</w:t>
+            </w:r>
+          </w:p>
+        </w:tc>
+        <w:tc>
+          <w:tcPr>
+            <w:tcW w:w="4508" w:type="dxa"/>
+          </w:tcPr>
+          <w:p>
+            <w:pPr>
+              <w:pStyle w:val="ListParagraph"/>
+              <w:numPr>
+                <w:ilvl w:val="0"/>
+                <w:numId w:val="4"/>
+              </w:numPr>
+              <w:rPr>
+                <w:lang w:val="en-US"/>
+              </w:rPr>
+            </w:pPr>
+            <w:r>
+              <w:rPr>
+                <w:lang w:val="en-US"/>
+              </w:rPr>
+              <w:t>Highly used and is highly stable.</w:t>
+            </w:r>
+          </w:p>
+        </w:tc>
+      </w:tr>
+      <w:tr>
+        <w:tc>
+          <w:tcPr>
+            <w:tcW w:w="4508" w:type="dxa"/>
+          </w:tcPr>
+          <w:p>
+            <w:pPr>
+              <w:rPr>
+                <w:lang w:val="en-US"/>
+              </w:rPr>
+            </w:pPr>
+            <w:r>
+              <w:rPr>
+                <w:lang w:val="en-US"/>
+              </w:rPr>
+              <w:t xml:space="preserve">       </w:t>
+            </w:r>
+            <w:r>
+              <w:rPr>
+                <w:lang w:val="en-US"/>
+              </w:rPr>
+              <w:t>8. Flexible, modular, scalable</w:t>
+            </w:r>
+            <w:r>
+              <w:rPr>
+                <w:lang w:val="en-US"/>
+              </w:rPr>
+              <w:t>.</w:t>
+            </w:r>
+          </w:p>
+        </w:tc>
+        <w:tc>
+          <w:tcPr>
+            <w:tcW w:w="4508" w:type="dxa"/>
+          </w:tcPr>
+          <w:p>
+            <w:pPr>
+              <w:pStyle w:val="ListParagraph"/>
+              <w:numPr>
+                <w:ilvl w:val="0"/>
+                <w:numId w:val="4"/>
+              </w:numPr>
+              <w:rPr>
+                <w:lang w:val="en-US"/>
+              </w:rPr>
+            </w:pPr>
+            <w:r>
+              <w:rPr>
+                <w:lang w:val="en-US"/>
+              </w:rPr>
+              <w:t>Large dependency on availability of slaves.</w:t>
+            </w:r>
+          </w:p>
+        </w:tc>
+      </w:tr>
+      <w:tr>
+        <w:tc>
+          <w:tcPr>
+            <w:tcW w:w="4508" w:type="dxa"/>
+          </w:tcPr>
+          <w:p>
+            <w:pPr>
+              <w:ind w:left="360"/>
+              <w:rPr>
+                <w:lang w:val="en-US"/>
+              </w:rPr>
+            </w:pPr>
+            <w:r>
+              <w:rPr>
+                <w:lang w:val="en-US"/>
+              </w:rPr>
+              <w:t xml:space="preserve">9. </w:t>
+            </w:r>
+            <w:r>
+              <w:rPr>
+                <w:lang w:val="en-US"/>
+              </w:rPr>
+              <w:t xml:space="preserve">Reusability of </w:t>
+            </w:r>
+            <w:proofErr w:type="spellStart"/>
+            <w:r>
+              <w:rPr>
+                <w:lang w:val="en-US"/>
+              </w:rPr>
+              <w:t>yaml</w:t>
+            </w:r>
+            <w:proofErr w:type="spellEnd"/>
+            <w:r>
+              <w:rPr>
+                <w:lang w:val="en-US"/>
+              </w:rPr>
+              <w:t xml:space="preserve"> files.</w:t>
+            </w:r>
+          </w:p>
+        </w:tc>
+        <w:tc>
+          <w:tcPr>
+            <w:tcW w:w="4508" w:type="dxa"/>
+          </w:tcPr>
+          <w:p>
+            <w:pPr>
+              <w:pStyle w:val="ListParagraph"/>
+              <w:numPr>
+                <w:ilvl w:val="0"/>
+                <w:numId w:val="4"/>
+              </w:numPr>
+              <w:rPr>
+                <w:lang w:val="en-US"/>
+              </w:rPr>
+            </w:pPr>
+            <w:r>
+              <w:rPr>
+                <w:lang w:val="en-US"/>
+              </w:rPr>
+              <w:t xml:space="preserve">Each project will need a separate </w:t>
+            </w:r>
+            <w:proofErr w:type="spellStart"/>
+            <w:r>
+              <w:rPr>
+                <w:lang w:val="en-US"/>
+              </w:rPr>
+              <w:t>jenkinfiles</w:t>
+            </w:r>
+            <w:proofErr w:type="spellEnd"/>
+            <w:r>
+              <w:rPr>
+                <w:lang w:val="en-US"/>
+              </w:rPr>
+              <w:t>. Although common code can be copied to similar projects.</w:t>
+            </w:r>
+          </w:p>
+        </w:tc>
+      </w:tr>
+      <w:tr>
+        <w:tc>
+          <w:tcPr>
+            <w:tcW w:w="4508" w:type="dxa"/>
+          </w:tcPr>
+          <w:p>
+            <w:pPr>
+              <w:rPr>
+                <w:lang w:val="en-US"/>
+              </w:rPr>
+            </w:pPr>
+          </w:p>
+        </w:tc>
+        <w:tc>
+          <w:tcPr>
+            <w:tcW w:w="4508" w:type="dxa"/>
+          </w:tcPr>
+          <w:p>
+            <w:pPr>
+              <w:ind w:left="360"/>
+              <w:rPr>
+                <w:lang w:val="en-US"/>
+              </w:rPr>
+            </w:pPr>
+          </w:p>
+        </w:tc>
+      </w:tr>
+    </w:tbl>
+    <w:p>
+      <w:pPr>
+        <w:rPr>
+          <w:lang w:val="en-US"/>
+        </w:rPr>
+      </w:pPr>
+    </w:p>
+    <w:p>
+      <w:pPr>
+        <w:rPr>
+          <w:color w:val="C00000"/>
+          <w:u w:val="single"/>
+          <w:lang w:val="en-US"/>
+        </w:rPr>
+      </w:pPr>
+      <w:r>
+        <w:rPr>
+          <w:color w:val="C00000"/>
+          <w:u w:val="single"/>
+          <w:lang w:val="en-US"/>
+        </w:rPr>
+        <w:t xml:space="preserve">PROS of </w:t>
+      </w:r>
+      <w:proofErr w:type="spellStart"/>
+      <w:r>
+        <w:rPr>
+          <w:color w:val="C00000"/>
+          <w:u w:val="single"/>
+          <w:lang w:val="en-US"/>
+        </w:rPr>
+        <w:t>tekton</w:t>
+      </w:r>
+      <w:proofErr w:type="spellEnd"/>
+      <w:r>
+        <w:rPr>
+          <w:color w:val="C00000"/>
+          <w:u w:val="single"/>
+          <w:lang w:val="en-US"/>
+        </w:rPr>
+        <w:t>:</w:t>
+      </w:r>
     </w:p>
     <w:p>
       <w:pPr>
         <w:pStyle w:val="ListParagraph"/>
         <w:numPr>
           <w:ilvl w:val="0"/>
-          <w:numId w:val="1"/>
+          <w:numId w:val="6"/>
         </w:numPr>
+        <w:rPr>
+          <w:lang w:val="en-US"/>
+        </w:rPr>
+      </w:pPr>
+      <w:r>
+        <w:rPr>
+          <w:lang w:val="en-US"/>
+        </w:rPr>
+        <w:t xml:space="preserve">Manual modification and application of </w:t>
+      </w:r>
+      <w:proofErr w:type="spellStart"/>
+      <w:r>
+        <w:rPr>
+          <w:lang w:val="en-US"/>
+        </w:rPr>
+        <w:t>yaml</w:t>
+      </w:r>
+      <w:proofErr w:type="spellEnd"/>
+      <w:r>
+        <w:rPr>
+          <w:lang w:val="en-US"/>
+        </w:rPr>
+        <w:t xml:space="preserve"> files.</w:t>
+      </w:r>
+    </w:p>
+    <w:p>
+      <w:pPr>
+        <w:pStyle w:val="ListParagraph"/>
+        <w:numPr>
+          <w:ilvl w:val="0"/>
+          <w:numId w:val="6"/>
+        </w:numPr>
+        <w:rPr>
+          <w:lang w:val="en-US"/>
+        </w:rPr>
+      </w:pPr>
+      <w:r>
+        <w:rPr>
+          <w:lang w:val="en-US"/>
+        </w:rPr>
+        <w:t>Pipeline configuration is stored separately from code. So, tasks can be reused by several projects.</w:t>
+      </w:r>
+    </w:p>
+    <w:p>
+      <w:pPr>
+        <w:pStyle w:val="ListParagraph"/>
+        <w:numPr>
+          <w:ilvl w:val="0"/>
+          <w:numId w:val="6"/>
+        </w:numPr>
+        <w:rPr>
+          <w:lang w:val="en-US"/>
+        </w:rPr>
+      </w:pPr>
+      <w:r>
+        <w:rPr>
+          <w:lang w:val="en-US"/>
+        </w:rPr>
+        <w:t>As developer writes the task script, it provides developer freedom to create tasks. We can say it is a DIY CI\CD.</w:t>
+      </w:r>
+    </w:p>
+    <w:p>
+      <w:pPr>
+        <w:pStyle w:val="ListParagraph"/>
+        <w:numPr>
+          <w:ilvl w:val="0"/>
+          <w:numId w:val="6"/>
+        </w:numPr>
+        <w:rPr>
+          <w:lang w:val="en-US"/>
+        </w:rPr>
+      </w:pPr>
+      <w:r>
+        <w:rPr>
+          <w:lang w:val="en-US"/>
+        </w:rPr>
+        <w:t xml:space="preserve">For </w:t>
+      </w:r>
+      <w:proofErr w:type="spellStart"/>
+      <w:r>
+        <w:rPr>
+          <w:lang w:val="en-US"/>
+        </w:rPr>
+        <w:t>PipelineRun</w:t>
+      </w:r>
+      <w:proofErr w:type="spellEnd"/>
+      <w:r>
+        <w:rPr>
+          <w:lang w:val="en-US"/>
+        </w:rPr>
+        <w:t xml:space="preserve"> and </w:t>
+      </w:r>
+      <w:proofErr w:type="spellStart"/>
+      <w:r>
+        <w:rPr>
+          <w:lang w:val="en-US"/>
+        </w:rPr>
+        <w:t>Taskrun</w:t>
+      </w:r>
+      <w:proofErr w:type="spellEnd"/>
+      <w:r>
+        <w:rPr>
+          <w:lang w:val="en-US"/>
+        </w:rPr>
+        <w:t xml:space="preserve">, </w:t>
+      </w:r>
+      <w:r>
+        <w:rPr>
+          <w:lang w:val="en-US"/>
+        </w:rPr>
+        <w:t>can be created using UI via dashboard.</w:t>
+      </w:r>
+    </w:p>
+    <w:p>
+      <w:pPr>
+        <w:pStyle w:val="ListParagraph"/>
+        <w:numPr>
+          <w:ilvl w:val="0"/>
+          <w:numId w:val="6"/>
+        </w:numPr>
+        <w:rPr>
+          <w:lang w:val="en-US"/>
+        </w:rPr>
+      </w:pPr>
+      <w:r>
+        <w:rPr>
+          <w:lang w:val="en-US"/>
+        </w:rPr>
+        <w:t>Dashboard can be used to check, delete resources/component.</w:t>
+      </w:r>
+    </w:p>
+    <w:p>
+      <w:pPr>
+        <w:pStyle w:val="ListParagraph"/>
+        <w:numPr>
+          <w:ilvl w:val="0"/>
+          <w:numId w:val="6"/>
+        </w:numPr>
+        <w:rPr>
+          <w:lang w:val="en-US"/>
+        </w:rPr>
+      </w:pPr>
+      <w:proofErr w:type="spellStart"/>
+      <w:r>
+        <w:rPr>
+          <w:lang w:val="en-US"/>
+        </w:rPr>
+        <w:t>Tekton</w:t>
+      </w:r>
+      <w:proofErr w:type="spellEnd"/>
+      <w:r>
+        <w:rPr>
+          <w:lang w:val="en-US"/>
+        </w:rPr>
+        <w:t xml:space="preserve"> can easily be integrated with other tools like </w:t>
+      </w:r>
+      <w:proofErr w:type="spellStart"/>
+      <w:r>
+        <w:rPr>
+          <w:lang w:val="en-US"/>
+        </w:rPr>
+        <w:t>argoCD</w:t>
+      </w:r>
+      <w:proofErr w:type="spellEnd"/>
+      <w:r>
+        <w:rPr>
+          <w:lang w:val="en-US"/>
+        </w:rPr>
+        <w:t xml:space="preserve"> to create better CI/CD system. </w:t>
+      </w:r>
+      <w:proofErr w:type="spellStart"/>
+      <w:r>
+        <w:rPr>
+          <w:lang w:val="en-US"/>
+        </w:rPr>
+        <w:t>Tekton</w:t>
+      </w:r>
+      <w:proofErr w:type="spellEnd"/>
+      <w:r>
+        <w:rPr>
+          <w:lang w:val="en-US"/>
+        </w:rPr>
+        <w:t xml:space="preserve"> plugins are also present in Jenkins.</w:t>
+      </w:r>
+    </w:p>
+    <w:p>
+      <w:pPr>
+        <w:pStyle w:val="ListParagraph"/>
+        <w:numPr>
+          <w:ilvl w:val="0"/>
+          <w:numId w:val="6"/>
+        </w:numPr>
+        <w:rPr>
+          <w:lang w:val="en-US"/>
+        </w:rPr>
+      </w:pPr>
+      <w:r>
+        <w:rPr>
+          <w:lang w:val="en-US"/>
+        </w:rPr>
+        <w:t xml:space="preserve">Jenkin X internally uses </w:t>
+      </w:r>
+      <w:proofErr w:type="spellStart"/>
+      <w:r>
+        <w:rPr>
+          <w:lang w:val="en-US"/>
+        </w:rPr>
+        <w:t>tekton</w:t>
+      </w:r>
+      <w:proofErr w:type="spellEnd"/>
+      <w:r>
+        <w:rPr>
+          <w:lang w:val="en-US"/>
+        </w:rPr>
+        <w:t>. So, it is being highly used for modern CI tools.</w:t>
+      </w:r>
+    </w:p>
+    <w:p>
+      <w:pPr>
+        <w:rPr>
+          <w:color w:val="C00000"/>
+          <w:u w:val="single"/>
+          <w:lang w:val="en-US"/>
+        </w:rPr>
+      </w:pPr>
+      <w:r>
+        <w:rPr>
+          <w:color w:val="C00000"/>
+          <w:u w:val="single"/>
+          <w:lang w:val="en-US"/>
+        </w:rPr>
+        <w:t xml:space="preserve">CONS of </w:t>
+      </w:r>
+      <w:proofErr w:type="spellStart"/>
+      <w:r>
+        <w:rPr>
+          <w:color w:val="C00000"/>
+          <w:u w:val="single"/>
+          <w:lang w:val="en-US"/>
+        </w:rPr>
+        <w:t>tekton</w:t>
+      </w:r>
+      <w:proofErr w:type="spellEnd"/>
+      <w:r>
+        <w:rPr>
+          <w:color w:val="C00000"/>
+          <w:u w:val="single"/>
+          <w:lang w:val="en-US"/>
+        </w:rPr>
+        <w:t>:</w:t>
+      </w:r>
+    </w:p>
+    <w:p>
+      <w:pPr>
+        <w:pStyle w:val="ListParagraph"/>
+        <w:numPr>
+          <w:ilvl w:val="0"/>
+          <w:numId w:val="6"/>
+        </w:numPr>
+        <w:rPr>
+          <w:lang w:val="en-US"/>
+        </w:rPr>
+      </w:pPr>
+      <w:r>
+        <w:rPr>
+          <w:lang w:val="en-US"/>
+        </w:rPr>
+        <w:t>Requires knowledge of Kubernetes, scripting</w:t>
+      </w:r>
+      <w:r>
+        <w:rPr>
+          <w:lang w:val="en-US"/>
+        </w:rPr>
+        <w:t>. This is essential for creating custom tasks.</w:t>
+      </w:r>
+    </w:p>
+    <w:p>
+      <w:pPr>
+        <w:pStyle w:val="ListParagraph"/>
+        <w:numPr>
+          <w:ilvl w:val="0"/>
+          <w:numId w:val="6"/>
+        </w:numPr>
+        <w:rPr>
+          <w:lang w:val="en-US"/>
+        </w:rPr>
+      </w:pPr>
+      <w:r>
+        <w:rPr>
+          <w:lang w:val="en-US"/>
+        </w:rPr>
+        <w:t xml:space="preserve">There is an initial learning curve required at start to understand basic and </w:t>
+      </w:r>
+      <w:proofErr w:type="spellStart"/>
+      <w:r>
+        <w:rPr>
+          <w:lang w:val="en-US"/>
+        </w:rPr>
+        <w:t>usecase</w:t>
+      </w:r>
+      <w:proofErr w:type="spellEnd"/>
+      <w:r>
+        <w:rPr>
+          <w:lang w:val="en-US"/>
+        </w:rPr>
+        <w:t xml:space="preserve"> of </w:t>
+      </w:r>
+      <w:proofErr w:type="spellStart"/>
+      <w:r>
+        <w:rPr>
+          <w:lang w:val="en-US"/>
+        </w:rPr>
+        <w:t>tekton</w:t>
+      </w:r>
+      <w:proofErr w:type="spellEnd"/>
+      <w:r>
+        <w:rPr>
+          <w:lang w:val="en-US"/>
+        </w:rPr>
+        <w:t>.</w:t>
+      </w:r>
+    </w:p>
+    <w:p>
+      <w:pPr>
+        <w:pStyle w:val="ListParagraph"/>
+        <w:rPr>
+          <w:lang w:val="en-US"/>
+        </w:rPr>
+      </w:pPr>
+    </w:p>
+    <w:p>
+      <w:pPr>
         <w:rPr>
           <w:noProof/>
           <w:color w:val="C00000"/>
           <w:u w:val="single"/>
         </w:rPr>
       </w:pPr>
-      <w:r>
+    </w:p>
+    <w:p>
+      <w:pPr>
         <w:rPr>
           <w:noProof/>
           <w:color w:val="C00000"/>
           <w:u w:val="single"/>
         </w:rPr>
-        <w:t>Architecture</w:t>
+      </w:pPr>
+      <w:r>
+        <w:rPr>
+          <w:noProof/>
+          <w:color w:val="C00000"/>
+          <w:u w:val="single"/>
+        </w:rPr>
+        <w:t>Tekton components</w:t>
       </w:r>
     </w:p>
     <w:p>
@@ -164,7 +1252,18 @@
       </w:r>
       <w:proofErr w:type="spellEnd"/>
       <w:r>
-        <w:t>, eventlistener/trigger.</w:t>
+        <w:t xml:space="preserve">, </w:t>
+      </w:r>
+      <w:proofErr w:type="spellStart"/>
+      <w:r>
+        <w:t>eventlistener</w:t>
+      </w:r>
+      <w:proofErr w:type="spellEnd"/>
+      <w:r>
+        <w:t xml:space="preserve">, </w:t>
+      </w:r>
+      <w:r>
+        <w:t>trigger.</w:t>
       </w:r>
     </w:p>
     <w:p>
@@ -179,7 +1278,21 @@
           <w:color w:val="C00000"/>
           <w:u w:val="single"/>
         </w:rPr>
-        <w:t>Scenarios tried till now:</w:t>
+        <w:t xml:space="preserve">Scenarios </w:t>
+      </w:r>
+      <w:r>
+        <w:rPr>
+          <w:color w:val="C00000"/>
+          <w:u w:val="single"/>
+        </w:rPr>
+        <w:t>covered</w:t>
+      </w:r>
+      <w:r>
+        <w:rPr>
+          <w:color w:val="C00000"/>
+          <w:u w:val="single"/>
+        </w:rPr>
+        <w:t xml:space="preserve"> till now:</w:t>
       </w:r>
     </w:p>
     <w:p>
@@ -194,7 +1307,23 @@
         <w:t>C</w:t>
       </w:r>
       <w:r>
-        <w:t>reate webhook and eventlistener to automate pipelineRun</w:t>
+        <w:t xml:space="preserve">reate webhook and </w:t>
+      </w:r>
+      <w:proofErr w:type="spellStart"/>
+      <w:r>
+        <w:t>eventlistener</w:t>
+      </w:r>
+      <w:proofErr w:type="spellEnd"/>
+      <w:r>
+        <w:t xml:space="preserve"> to automate </w:t>
+      </w:r>
+      <w:proofErr w:type="spellStart"/>
+      <w:r>
+        <w:t>pipelineRun</w:t>
+      </w:r>
+      <w:proofErr w:type="spellEnd"/>
+      <w:r>
+        <w:t>.</w:t>
       </w:r>
     </w:p>
     <w:p>
@@ -214,11 +1343,16 @@
       <w:r>
         <w:t xml:space="preserve">lone </w:t>
       </w:r>
-      <w:r>
-        <w:t>G</w:t>
-      </w:r>
-      <w:r>
-        <w:t>it repo</w:t>
+      <w:proofErr w:type="spellStart"/>
+      <w:r>
+        <w:t>Git</w:t>
+      </w:r>
+      <w:proofErr w:type="spellEnd"/>
+      <w:r>
+        <w:t xml:space="preserve"> repo</w:t>
+      </w:r>
+      <w:r>
+        <w:t>.</w:t>
       </w:r>
     </w:p>
     <w:p>
@@ -236,7 +1370,18 @@
         <w:t>U</w:t>
       </w:r>
       <w:r>
-        <w:t>se dockerfile to build</w:t>
+        <w:t xml:space="preserve">se </w:t>
+      </w:r>
+      <w:proofErr w:type="spellStart"/>
+      <w:r>
+        <w:t>dockerfile</w:t>
+      </w:r>
+      <w:proofErr w:type="spellEnd"/>
+      <w:r>
+        <w:t xml:space="preserve"> to build</w:t>
+      </w:r>
+      <w:r>
+        <w:t xml:space="preserve"> image.</w:t>
       </w:r>
     </w:p>
     <w:p>
@@ -254,13 +1399,10 @@
         <w:t>U</w:t>
       </w:r>
       <w:r>
-        <w:t>pload to docker</w:t>
-      </w:r>
-      <w:r>
-        <w:t xml:space="preserve"> H</w:t>
-      </w:r>
-      <w:r>
-        <w:t>ub</w:t>
+        <w:t>pload to docker Hub</w:t>
+      </w:r>
+      <w:r>
+        <w:t>.</w:t>
       </w:r>
     </w:p>
     <w:p>
@@ -278,7 +1420,18 @@
         <w:t>M</w:t>
       </w:r>
       <w:r>
-        <w:t>odify deployment yaml to include latest image digest</w:t>
+        <w:t xml:space="preserve">odify deployment </w:t>
+      </w:r>
+      <w:proofErr w:type="spellStart"/>
+      <w:r>
+        <w:t>yaml</w:t>
+      </w:r>
+      <w:proofErr w:type="spellEnd"/>
+      <w:r>
+        <w:t xml:space="preserve"> to include latest image digest</w:t>
+      </w:r>
+      <w:r>
+        <w:t>.</w:t>
       </w:r>
     </w:p>
     <w:p>
@@ -296,7 +1449,15 @@
         <w:t>U</w:t>
       </w:r>
       <w:r>
-        <w:t>se deployment yaml to deploy application.</w:t>
+        <w:t xml:space="preserve">se deployment </w:t>
+      </w:r>
+      <w:proofErr w:type="spellStart"/>
+      <w:r>
+        <w:t>yaml</w:t>
+      </w:r>
+      <w:proofErr w:type="spellEnd"/>
+      <w:r>
+        <w:t xml:space="preserve"> to deploy application.</w:t>
       </w:r>
     </w:p>
     <w:p>
@@ -326,13 +1487,7 @@
         <w:t>T</w:t>
       </w:r>
       <w:r>
-        <w:t>ry multi-b</w:t>
-      </w:r>
-      <w:r>
-        <w:t>r</w:t>
-      </w:r>
-      <w:r>
-        <w:t>anch build.</w:t>
+        <w:t>ry multi-branch build.</w:t>
       </w:r>
     </w:p>
     <w:p>
@@ -352,6 +1507,73 @@
     </w:p>
     <w:p>
       <w:pPr>
+        <w:pStyle w:val="ListParagraph"/>
+        <w:numPr>
+          <w:ilvl w:val="0"/>
+          <w:numId w:val="2"/>
+        </w:numPr>
+      </w:pPr>
+      <w:r>
+        <w:t>Use multiple tools in a step (by installing tools as required.).</w:t>
+      </w:r>
+    </w:p>
+    <w:p>
+      <w:pPr>
+        <w:pStyle w:val="ListParagraph"/>
+        <w:numPr>
+          <w:ilvl w:val="0"/>
+          <w:numId w:val="2"/>
+        </w:numPr>
+      </w:pPr>
+      <w:r>
+        <w:lastRenderedPageBreak/>
+        <w:t xml:space="preserve">Try using webhook payload for getting dynamic values (like refs, project name, commit id) while creating </w:t>
+      </w:r>
+      <w:proofErr w:type="spellStart"/>
+      <w:r>
+        <w:t>pipelineRun</w:t>
+      </w:r>
+      <w:proofErr w:type="spellEnd"/>
+      <w:r>
+        <w:t>.</w:t>
+      </w:r>
+      <w:r>
+        <w:t xml:space="preserve"> </w:t>
+      </w:r>
+    </w:p>
+    <w:p>
+      <w:pPr>
+        <w:pStyle w:val="ListParagraph"/>
+        <w:numPr>
+          <w:ilvl w:val="0"/>
+          <w:numId w:val="2"/>
+        </w:numPr>
+      </w:pPr>
+      <w:r>
+        <w:t>While deployment, add check to confirm if namespace is already existing before executing command to create namespace.</w:t>
+      </w:r>
+    </w:p>
+    <w:p>
+      <w:pPr>
+        <w:rPr>
+          <w:color w:val="0563C1" w:themeColor="hyperlink"/>
+          <w:u w:val="single"/>
+        </w:rPr>
+      </w:pPr>
+      <w:r>
+        <w:t xml:space="preserve">Example code for above scenarios stored at below location: </w:t>
+      </w:r>
+      <w:hyperlink r:id="rId7" w:history="1">
+        <w:r>
+          <w:rPr>
+            <w:rStyle w:val="Hyperlink"/>
+          </w:rPr>
+          <w:t>https://github.com/Priyakr2205/TektonTrail</w:t>
+        </w:r>
+      </w:hyperlink>
+    </w:p>
+    <w:p>
+      <w:pPr>
         <w:rPr>
           <w:color w:val="C00000"/>
         </w:rPr>
@@ -369,7 +1591,6 @@
           <w:color w:val="C00000"/>
           <w:u w:val="single"/>
         </w:rPr>
-        <w:lastRenderedPageBreak/>
         <w:t>Scenario/features remaining to check:</w:t>
       </w:r>
     </w:p>
@@ -417,6 +1638,9 @@
       <w:r>
         <w:t>ry webhook with secret</w:t>
       </w:r>
+      <w:r>
+        <w:t>.</w:t>
+      </w:r>
     </w:p>
     <w:p>
       <w:pPr>
@@ -427,10 +1651,13 @@
         </w:numPr>
       </w:pPr>
       <w:r>
-        <w:t>A</w:t>
-      </w:r>
-      <w:r>
-        <w:t>dd check to delete namespace before deployment</w:t>
+        <w:t>T</w:t>
+      </w:r>
+      <w:r>
+        <w:t>ry when condition in Task</w:t>
+      </w:r>
+      <w:r>
+        <w:t>.</w:t>
       </w:r>
     </w:p>
     <w:p>
@@ -442,10 +1669,10 @@
         </w:numPr>
       </w:pPr>
       <w:r>
-        <w:t>T</w:t>
-      </w:r>
-      <w:r>
-        <w:t>ry when condition in Task</w:t>
+        <w:t>C</w:t>
+      </w:r>
+      <w:r>
+        <w:t>heck if multiple images can be used in a single task can be called inside single task.</w:t>
       </w:r>
     </w:p>
     <w:p>
@@ -457,16 +1684,13 @@
         </w:numPr>
       </w:pPr>
       <w:r>
-        <w:t>C</w:t>
-      </w:r>
-      <w:r>
-        <w:t xml:space="preserve">heck if multiple </w:t>
-      </w:r>
-      <w:r>
-        <w:t>images</w:t>
-      </w:r>
-      <w:r>
-        <w:t xml:space="preserve"> can be used in a single task can be called inside single task.</w:t>
+        <w:t>A</w:t>
+      </w:r>
+      <w:r>
+        <w:t>dd check to trigger specific task based on some filter like branch name</w:t>
+      </w:r>
+      <w:r>
+        <w:t>.</w:t>
       </w:r>
     </w:p>
     <w:p>
@@ -478,10 +1702,27 @@
         </w:numPr>
       </w:pPr>
       <w:r>
-        <w:t>A</w:t>
-      </w:r>
-      <w:r>
-        <w:t>dd check to trigger specific task based on some filter like branch name</w:t>
+        <w:t>C</w:t>
+      </w:r>
+      <w:r>
+        <w:t xml:space="preserve">heck versality of </w:t>
+      </w:r>
+      <w:proofErr w:type="spellStart"/>
+      <w:r>
+        <w:t>tekton</w:t>
+      </w:r>
+      <w:proofErr w:type="spellEnd"/>
+      <w:r>
+        <w:t xml:space="preserve"> </w:t>
+      </w:r>
+      <w:r>
+        <w:t>dashboard (</w:t>
+      </w:r>
+      <w:r>
+        <w:t>how user-friendly it is).</w:t>
+      </w:r>
+      <w:r>
+        <w:t xml:space="preserve"> Check addition of extension.</w:t>
       </w:r>
     </w:p>
     <w:p>
@@ -496,16 +1737,7 @@
         <w:t>C</w:t>
       </w:r>
       <w:r>
-        <w:t xml:space="preserve">heck versality of tekton </w:t>
-      </w:r>
-      <w:r>
-        <w:t>dashboard (</w:t>
-      </w:r>
-      <w:r>
-        <w:t>how</w:t>
-      </w:r>
-      <w:r>
-        <w:t xml:space="preserve"> user-friendly it is).</w:t>
+        <w:t>heck how to add test stage before build.</w:t>
       </w:r>
     </w:p>
     <w:p>
@@ -517,10 +1749,18 @@
         </w:numPr>
       </w:pPr>
       <w:r>
-        <w:t>C</w:t>
-      </w:r>
-      <w:r>
-        <w:t>heck how to add test stage before build.</w:t>
+        <w:t>H</w:t>
+      </w:r>
+      <w:r>
+        <w:t xml:space="preserve">ow to add </w:t>
+      </w:r>
+      <w:proofErr w:type="spellStart"/>
+      <w:r>
+        <w:t>cloudevent</w:t>
+      </w:r>
+      <w:proofErr w:type="spellEnd"/>
+      <w:r>
+        <w:t xml:space="preserve"> to notify success or failure.</w:t>
       </w:r>
     </w:p>
     <w:p>
@@ -532,10 +1772,15 @@
         </w:numPr>
       </w:pPr>
       <w:r>
-        <w:t>H</w:t>
-      </w:r>
-      <w:r>
-        <w:t>ow to add cloudevent to notify success or failure.</w:t>
+        <w:t xml:space="preserve">Auto </w:t>
+      </w:r>
+      <w:proofErr w:type="spellStart"/>
+      <w:r>
+        <w:t>cleanup</w:t>
+      </w:r>
+      <w:proofErr w:type="spellEnd"/>
+      <w:r>
+        <w:t xml:space="preserve"> of pods deployed by pipeline.</w:t>
       </w:r>
     </w:p>
     <w:p>
@@ -547,10 +1792,7 @@
         </w:numPr>
       </w:pPr>
       <w:r>
-        <w:t xml:space="preserve">Auto </w:t>
-      </w:r>
-      <w:r>
-        <w:t>cleanup of pods deployed by pipeline.</w:t>
+        <w:t>Study about HA feature.</w:t>
       </w:r>
     </w:p>
     <w:p>
@@ -574,10 +1816,15 @@
       </w:r>
     </w:p>
     <w:p>
-      <w:r>
-        <w:t xml:space="preserve">Tekton doc: </w:t>
-      </w:r>
-      <w:hyperlink r:id="rId7" w:history="1">
+      <w:proofErr w:type="spellStart"/>
+      <w:r>
+        <w:t>Tekton</w:t>
+      </w:r>
+      <w:proofErr w:type="spellEnd"/>
+      <w:r>
+        <w:t xml:space="preserve"> doc: </w:t>
+      </w:r>
+      <w:hyperlink r:id="rId8" w:history="1">
         <w:r>
           <w:rPr>
             <w:rStyle w:val="Hyperlink"/>
@@ -587,10 +1834,23 @@
       </w:hyperlink>
     </w:p>
     <w:p>
-      <w:r>
-        <w:t xml:space="preserve">tekton yq help doc: </w:t>
-      </w:r>
-      <w:hyperlink r:id="rId8" w:history="1">
+      <w:proofErr w:type="spellStart"/>
+      <w:r>
+        <w:t>tekton</w:t>
+      </w:r>
+      <w:proofErr w:type="spellEnd"/>
+      <w:r>
+        <w:t xml:space="preserve"> </w:t>
+      </w:r>
+      <w:proofErr w:type="spellStart"/>
+      <w:r>
+        <w:t>yq</w:t>
+      </w:r>
+      <w:proofErr w:type="spellEnd"/>
+      <w:r>
+        <w:t xml:space="preserve"> help doc: </w:t>
+      </w:r>
+      <w:hyperlink r:id="rId9" w:anchor="updating-writing-documents" w:history="1">
         <w:r>
           <w:rPr>
             <w:rStyle w:val="Hyperlink"/>
@@ -600,10 +1860,15 @@
       </w:hyperlink>
     </w:p>
     <w:p>
-      <w:r>
-        <w:t xml:space="preserve">github token: </w:t>
-      </w:r>
-      <w:hyperlink r:id="rId9" w:history="1">
+      <w:proofErr w:type="spellStart"/>
+      <w:r>
+        <w:t>github</w:t>
+      </w:r>
+      <w:proofErr w:type="spellEnd"/>
+      <w:r>
+        <w:t xml:space="preserve"> token: </w:t>
+      </w:r>
+      <w:hyperlink r:id="rId10" w:anchor="creating-a-token" w:history="1">
         <w:r>
           <w:rPr>
             <w:rStyle w:val="Hyperlink"/>
@@ -613,10 +1878,23 @@
       </w:hyperlink>
     </w:p>
     <w:p>
-      <w:r>
-        <w:t xml:space="preserve">tekton trigger and eventlistner: </w:t>
-      </w:r>
-      <w:hyperlink r:id="rId10" w:history="1">
+      <w:proofErr w:type="spellStart"/>
+      <w:r>
+        <w:t>tekton</w:t>
+      </w:r>
+      <w:proofErr w:type="spellEnd"/>
+      <w:r>
+        <w:t xml:space="preserve"> trigger and </w:t>
+      </w:r>
+      <w:proofErr w:type="spellStart"/>
+      <w:r>
+        <w:t>eventlistner</w:t>
+      </w:r>
+      <w:proofErr w:type="spellEnd"/>
+      <w:r>
+        <w:t xml:space="preserve">: </w:t>
+      </w:r>
+      <w:hyperlink r:id="rId11" w:history="1">
         <w:r>
           <w:rPr>
             <w:rStyle w:val="Hyperlink"/>
@@ -626,10 +1904,15 @@
       </w:hyperlink>
     </w:p>
     <w:p>
-      <w:r>
-        <w:t xml:space="preserve">tekton install: </w:t>
-      </w:r>
-      <w:hyperlink r:id="rId11" w:history="1">
+      <w:proofErr w:type="spellStart"/>
+      <w:r>
+        <w:t>tekton</w:t>
+      </w:r>
+      <w:proofErr w:type="spellEnd"/>
+      <w:r>
+        <w:t xml:space="preserve"> install: </w:t>
+      </w:r>
+      <w:hyperlink r:id="rId12" w:history="1">
         <w:r>
           <w:rPr>
             <w:rStyle w:val="Hyperlink"/>
@@ -639,7 +1922,7 @@
       </w:hyperlink>
     </w:p>
     <w:p>
-      <w:hyperlink r:id="rId12" w:history="1">
+      <w:hyperlink r:id="rId13" w:history="1">
         <w:r>
           <w:rPr>
             <w:rStyle w:val="Hyperlink"/>
@@ -649,7 +1932,12 @@
       </w:hyperlink>
     </w:p>
     <w:p>
-      <w:hyperlink r:id="rId13" w:history="1">
+      <w:pPr>
+        <w:rPr>
+          <w:rStyle w:val="Hyperlink"/>
+        </w:rPr>
+      </w:pPr>
+      <w:hyperlink r:id="rId14" w:history="1">
         <w:r>
           <w:rPr>
             <w:rStyle w:val="Hyperlink"/>
@@ -658,6 +1946,151 @@
         </w:r>
       </w:hyperlink>
     </w:p>
+    <w:p>
+      <w:pPr>
+        <w:rPr>
+          <w:lang w:val="en-US"/>
+        </w:rPr>
+      </w:pPr>
+      <w:hyperlink r:id="rId15" w:history="1">
+        <w:r>
+          <w:rPr>
+            <w:rStyle w:val="Hyperlink"/>
+            <w:lang w:val="en-US"/>
+          </w:rPr>
+          <w:t>https://www.peerspot.com/questions/how-does-tekton-compare-with-jenkins</w:t>
+        </w:r>
+      </w:hyperlink>
+    </w:p>
+    <w:p>
+      <w:pPr>
+        <w:rPr>
+          <w:lang w:val="en-US"/>
+        </w:rPr>
+      </w:pPr>
+      <w:hyperlink r:id="rId16" w:anchor=":~:text=Jenkins%20executes%20pipelines%20and%20steps,control%20node%20through%20the%20pipeline" w:history="1">
+        <w:r>
+          <w:rPr>
+            <w:rStyle w:val="Hyperlink"/>
+            <w:lang w:val="en-US"/>
+          </w:rPr>
+          <w:t>https://docs.openshift.com/container-platform/4.8/cicd/jenkins-tekton/migrating-from-jenkins-to-tekton.html#:~:text=Jenkins%20executes%20pipelines%20and%20steps,control%20node%20through%20the%20pipeline</w:t>
+        </w:r>
+      </w:hyperlink>
+      <w:r>
+        <w:rPr>
+          <w:lang w:val="en-US"/>
+        </w:rPr>
+        <w:t>.</w:t>
+      </w:r>
+    </w:p>
+    <w:p>
+      <w:pPr>
+        <w:rPr>
+          <w:lang w:val="en-US"/>
+        </w:rPr>
+      </w:pPr>
+      <w:hyperlink r:id="rId17" w:history="1">
+        <w:r>
+          <w:rPr>
+            <w:rStyle w:val="Hyperlink"/>
+            <w:lang w:val="en-US"/>
+          </w:rPr>
+          <w:t>https://medium.com/@sequeira.i/moving-from-jenkins-to-tekton-2d0b7b3b3067</w:t>
+        </w:r>
+      </w:hyperlink>
+      <w:r>
+        <w:t xml:space="preserve"> </w:t>
+      </w:r>
+    </w:p>
+    <w:p>
+      <w:pPr>
+        <w:rPr>
+          <w:lang w:val="en-US"/>
+        </w:rPr>
+      </w:pPr>
+      <w:hyperlink r:id="rId18" w:history="1">
+        <w:r>
+          <w:rPr>
+            <w:rStyle w:val="Hyperlink"/>
+            <w:lang w:val="en-US"/>
+          </w:rPr>
+          <w:t>https://medium.com/@sequeira.i/moving-from-jenkins-to-tekton-2d0b7b3b3067</w:t>
+        </w:r>
+      </w:hyperlink>
+    </w:p>
+    <w:p/>
+    <w:p/>
+    <w:p/>
+    <w:p>
+      <w:pPr>
+        <w:rPr>
+          <w:color w:val="C00000"/>
+          <w:u w:val="single"/>
+        </w:rPr>
+      </w:pPr>
+      <w:r>
+        <w:rPr>
+          <w:color w:val="C00000"/>
+          <w:u w:val="single"/>
+        </w:rPr>
+        <w:t>Video</w:t>
+      </w:r>
+      <w:r>
+        <w:rPr>
+          <w:color w:val="C00000"/>
+          <w:u w:val="single"/>
+        </w:rPr>
+        <w:t>:</w:t>
+      </w:r>
+    </w:p>
+    <w:p>
+      <w:hyperlink r:id="rId19" w:history="1">
+        <w:r>
+          <w:rPr>
+            <w:rStyle w:val="Hyperlink"/>
+          </w:rPr>
+          <w:t>https://www.youtube.com/watch?v=TWxKD9dLpmk</w:t>
+        </w:r>
+      </w:hyperlink>
+    </w:p>
+    <w:p>
+      <w:pPr>
+        <w:rPr>
+          <w:lang w:val="en-US"/>
+        </w:rPr>
+      </w:pPr>
+      <w:hyperlink r:id="rId20" w:history="1">
+        <w:r>
+          <w:rPr>
+            <w:rStyle w:val="Hyperlink"/>
+            <w:lang w:val="en-US"/>
+          </w:rPr>
+          <w:t>https://morioh.com/p/2ed3eb3d185c</w:t>
+        </w:r>
+      </w:hyperlink>
+    </w:p>
+    <w:p>
+      <w:hyperlink r:id="rId21" w:history="1">
+        <w:r>
+          <w:rPr>
+            <w:rStyle w:val="Hyperlink"/>
+          </w:rPr>
+          <w:t>https://www.youtube.com/watch?v=CnVCgMRE4xI</w:t>
+        </w:r>
+      </w:hyperlink>
+    </w:p>
+    <w:p>
+      <w:hyperlink r:id="rId22" w:history="1">
+        <w:r>
+          <w:rPr>
+            <w:rStyle w:val="Hyperlink"/>
+          </w:rPr>
+          <w:t>https://blog.sebastian-daschner.com/entries/cloud-native-ci-cd-tekton-argocd-video-course</w:t>
+        </w:r>
+      </w:hyperlink>
+    </w:p>
+    <w:p/>
     <w:p/>
     <w:p/>
     <w:sectPr>
@@ -759,6 +2192,119 @@
     </w:lvl>
   </w:abstractNum>
   <w:abstractNum w:abstractNumId="1" w15:restartNumberingAfterBreak="0">
+    <w:nsid w:val="1D3B08B6"/>
+    <w:multiLevelType w:val="hybridMultilevel"/>
+    <w:tmpl w:val="91804726"/>
+    <w:lvl w:ilvl="0" w:tplc="4DD66C8C">
+      <w:start w:val="6"/>
+      <w:numFmt w:val="bullet"/>
+      <w:lvlText w:val="-"/>
+      <w:lvlJc w:val="left"/>
+      <w:pPr>
+        <w:ind w:left="720" w:hanging="360"/>
+      </w:pPr>
+      <w:rPr>
+        <w:rFonts w:ascii="Calibri" w:eastAsiaTheme="minorHAnsi" w:hAnsi="Calibri" w:cs="Calibri" w:hint="default"/>
+      </w:rPr>
+    </w:lvl>
+    <w:lvl w:ilvl="1" w:tplc="40090003" w:tentative="1">
+      <w:start w:val="1"/>
+      <w:numFmt w:val="bullet"/>
+      <w:lvlText w:val="o"/>
+      <w:lvlJc w:val="left"/>
+      <w:pPr>
+        <w:ind w:left="1440" w:hanging="360"/>
+      </w:pPr>
+      <w:rPr>
+        <w:rFonts w:ascii="Courier New" w:hAnsi="Courier New" w:cs="Courier New" w:hint="default"/>
+      </w:rPr>
+    </w:lvl>
+    <w:lvl w:ilvl="2" w:tplc="40090005" w:tentative="1">
+      <w:start w:val="1"/>
+      <w:numFmt w:val="bullet"/>
+      <w:lvlText w:val=""/>
+      <w:lvlJc w:val="left"/>
+      <w:pPr>
+        <w:ind w:left="2160" w:hanging="360"/>
+      </w:pPr>
+      <w:rPr>
+        <w:rFonts w:ascii="Wingdings" w:hAnsi="Wingdings" w:hint="default"/>
+      </w:rPr>
+    </w:lvl>
+    <w:lvl w:ilvl="3" w:tplc="40090001" w:tentative="1">
+      <w:start w:val="1"/>
+      <w:numFmt w:val="bullet"/>
+      <w:lvlText w:val=""/>
+      <w:lvlJc w:val="left"/>
+      <w:pPr>
+        <w:ind w:left="2880" w:hanging="360"/>
+      </w:pPr>
+      <w:rPr>
+        <w:rFonts w:ascii="Symbol" w:hAnsi="Symbol" w:hint="default"/>
+      </w:rPr>
+    </w:lvl>
+    <w:lvl w:ilvl="4" w:tplc="40090003" w:tentative="1">
+      <w:start w:val="1"/>
+      <w:numFmt w:val="bullet"/>
+      <w:lvlText w:val="o"/>
+      <w:lvlJc w:val="left"/>
+      <w:pPr>
+        <w:ind w:left="3600" w:hanging="360"/>
+      </w:pPr>
+      <w:rPr>
+        <w:rFonts w:ascii="Courier New" w:hAnsi="Courier New" w:cs="Courier New" w:hint="default"/>
+      </w:rPr>
+    </w:lvl>
+    <w:lvl w:ilvl="5" w:tplc="40090005" w:tentative="1">
+      <w:start w:val="1"/>
+      <w:numFmt w:val="bullet"/>
+      <w:lvlText w:val=""/>
+      <w:lvlJc w:val="left"/>
+      <w:pPr>
+        <w:ind w:left="4320" w:hanging="360"/>
+      </w:pPr>
+      <w:rPr>
+        <w:rFonts w:ascii="Wingdings" w:hAnsi="Wingdings" w:hint="default"/>
+      </w:rPr>
+    </w:lvl>
+    <w:lvl w:ilvl="6" w:tplc="40090001" w:tentative="1">
+      <w:start w:val="1"/>
+      <w:numFmt w:val="bullet"/>
+      <w:lvlText w:val=""/>
+      <w:lvlJc w:val="left"/>
+      <w:pPr>
+        <w:ind w:left="5040" w:hanging="360"/>
+      </w:pPr>
+      <w:rPr>
+        <w:rFonts w:ascii="Symbol" w:hAnsi="Symbol" w:hint="default"/>
+      </w:rPr>
+    </w:lvl>
+    <w:lvl w:ilvl="7" w:tplc="40090003" w:tentative="1">
+      <w:start w:val="1"/>
+      <w:numFmt w:val="bullet"/>
+      <w:lvlText w:val="o"/>
+      <w:lvlJc w:val="left"/>
+      <w:pPr>
+        <w:ind w:left="5760" w:hanging="360"/>
+      </w:pPr>
+      <w:rPr>
+        <w:rFonts w:ascii="Courier New" w:hAnsi="Courier New" w:cs="Courier New" w:hint="default"/>
+      </w:rPr>
+    </w:lvl>
+    <w:lvl w:ilvl="8" w:tplc="40090005" w:tentative="1">
+      <w:start w:val="1"/>
+      <w:numFmt w:val="bullet"/>
+      <w:lvlText w:val=""/>
+      <w:lvlJc w:val="left"/>
+      <w:pPr>
+        <w:ind w:left="6480" w:hanging="360"/>
+      </w:pPr>
+      <w:rPr>
+        <w:rFonts w:ascii="Wingdings" w:hAnsi="Wingdings" w:hint="default"/>
+      </w:rPr>
+    </w:lvl>
+  </w:abstractNum>
+  <w:abstractNum w:abstractNumId="2" w15:restartNumberingAfterBreak="0">
     <w:nsid w:val="210337CE"/>
     <w:multiLevelType w:val="hybridMultilevel"/>
     <w:tmpl w:val="47A4F254"/>
@@ -871,7 +2417,96 @@
       </w:rPr>
     </w:lvl>
   </w:abstractNum>
-  <w:abstractNum w:abstractNumId="2" w15:restartNumberingAfterBreak="0">
+  <w:abstractNum w:abstractNumId="3" w15:restartNumberingAfterBreak="0">
+    <w:nsid w:val="46BD055A"/>
+    <w:multiLevelType w:val="hybridMultilevel"/>
+    <w:tmpl w:val="58FE5D5A"/>
+    <w:lvl w:ilvl="0" w:tplc="4009000F">
+      <w:start w:val="1"/>
+      <w:numFmt w:val="decimal"/>
+      <w:lvlText w:val="%1."/>
+      <w:lvlJc w:val="left"/>
+      <w:pPr>
+        <w:ind w:left="720" w:hanging="360"/>
+      </w:pPr>
+      <w:rPr>
+        <w:rFonts w:hint="default"/>
+      </w:rPr>
+    </w:lvl>
+    <w:lvl w:ilvl="1" w:tplc="40090019" w:tentative="1">
+      <w:start w:val="1"/>
+      <w:numFmt w:val="lowerLetter"/>
+      <w:lvlText w:val="%2."/>
+      <w:lvlJc w:val="left"/>
+      <w:pPr>
+        <w:ind w:left="1440" w:hanging="360"/>
+      </w:pPr>
+    </w:lvl>
+    <w:lvl w:ilvl="2" w:tplc="4009001B" w:tentative="1">
+      <w:start w:val="1"/>
+      <w:numFmt w:val="lowerRoman"/>
+      <w:lvlText w:val="%3."/>
+      <w:lvlJc w:val="right"/>
+      <w:pPr>
+        <w:ind w:left="2160" w:hanging="180"/>
+      </w:pPr>
+    </w:lvl>
+    <w:lvl w:ilvl="3" w:tplc="4009000F" w:tentative="1">
+      <w:start w:val="1"/>
+      <w:numFmt w:val="decimal"/>
+      <w:lvlText w:val="%4."/>
+      <w:lvlJc w:val="left"/>
+      <w:pPr>
+        <w:ind w:left="2880" w:hanging="360"/>
+      </w:pPr>
+    </w:lvl>
+    <w:lvl w:ilvl="4" w:tplc="40090019" w:tentative="1">
+      <w:start w:val="1"/>
+      <w:numFmt w:val="lowerLetter"/>
+      <w:lvlText w:val="%5."/>
+      <w:lvlJc w:val="left"/>
+      <w:pPr>
+        <w:ind w:left="3600" w:hanging="360"/>
+      </w:pPr>
+    </w:lvl>
+    <w:lvl w:ilvl="5" w:tplc="4009001B" w:tentative="1">
+      <w:start w:val="1"/>
+      <w:numFmt w:val="lowerRoman"/>
+      <w:lvlText w:val="%6."/>
+      <w:lvlJc w:val="right"/>
+      <w:pPr>
+        <w:ind w:left="4320" w:hanging="180"/>
+      </w:pPr>
+    </w:lvl>
+    <w:lvl w:ilvl="6" w:tplc="4009000F" w:tentative="1">
+      <w:start w:val="1"/>
+      <w:numFmt w:val="decimal"/>
+      <w:lvlText w:val="%7."/>
+      <w:lvlJc w:val="left"/>
+      <w:pPr>
+        <w:ind w:left="5040" w:hanging="360"/>
+      </w:pPr>
+    </w:lvl>
+    <w:lvl w:ilvl="7" w:tplc="40090019" w:tentative="1">
+      <w:start w:val="1"/>
+      <w:numFmt w:val="lowerLetter"/>
+      <w:lvlText w:val="%8."/>
+      <w:lvlJc w:val="left"/>
+      <w:pPr>
+        <w:ind w:left="5760" w:hanging="360"/>
+      </w:pPr>
+    </w:lvl>
+    <w:lvl w:ilvl="8" w:tplc="4009001B" w:tentative="1">
+      <w:start w:val="1"/>
+      <w:numFmt w:val="lowerRoman"/>
+      <w:lvlText w:val="%9."/>
+      <w:lvlJc w:val="right"/>
+      <w:pPr>
+        <w:ind w:left="6480" w:hanging="180"/>
+      </w:pPr>
+    </w:lvl>
+  </w:abstractNum>
+  <w:abstractNum w:abstractNumId="4" w15:restartNumberingAfterBreak="0">
     <w:nsid w:val="6C071489"/>
     <w:multiLevelType w:val="hybridMultilevel"/>
     <w:tmpl w:val="1E643928"/>
@@ -957,14 +2592,112 @@
       </w:pPr>
     </w:lvl>
   </w:abstractNum>
+  <w:abstractNum w:abstractNumId="5" w15:restartNumberingAfterBreak="0">
+    <w:nsid w:val="7051270A"/>
+    <w:multiLevelType w:val="hybridMultilevel"/>
+    <w:tmpl w:val="0EECF370"/>
+    <w:lvl w:ilvl="0" w:tplc="4009000F">
+      <w:start w:val="1"/>
+      <w:numFmt w:val="decimal"/>
+      <w:lvlText w:val="%1."/>
+      <w:lvlJc w:val="left"/>
+      <w:pPr>
+        <w:ind w:left="720" w:hanging="360"/>
+      </w:pPr>
+      <w:rPr>
+        <w:rFonts w:hint="default"/>
+      </w:rPr>
+    </w:lvl>
+    <w:lvl w:ilvl="1" w:tplc="40090019" w:tentative="1">
+      <w:start w:val="1"/>
+      <w:numFmt w:val="lowerLetter"/>
+      <w:lvlText w:val="%2."/>
+      <w:lvlJc w:val="left"/>
+      <w:pPr>
+        <w:ind w:left="1440" w:hanging="360"/>
+      </w:pPr>
+    </w:lvl>
+    <w:lvl w:ilvl="2" w:tplc="4009001B" w:tentative="1">
+      <w:start w:val="1"/>
+      <w:numFmt w:val="lowerRoman"/>
+      <w:lvlText w:val="%3."/>
+      <w:lvlJc w:val="right"/>
+      <w:pPr>
+        <w:ind w:left="2160" w:hanging="180"/>
+      </w:pPr>
+    </w:lvl>
+    <w:lvl w:ilvl="3" w:tplc="4009000F" w:tentative="1">
+      <w:start w:val="1"/>
+      <w:numFmt w:val="decimal"/>
+      <w:lvlText w:val="%4."/>
+      <w:lvlJc w:val="left"/>
+      <w:pPr>
+        <w:ind w:left="2880" w:hanging="360"/>
+      </w:pPr>
+    </w:lvl>
+    <w:lvl w:ilvl="4" w:tplc="40090019" w:tentative="1">
+      <w:start w:val="1"/>
+      <w:numFmt w:val="lowerLetter"/>
+      <w:lvlText w:val="%5."/>
+      <w:lvlJc w:val="left"/>
+      <w:pPr>
+        <w:ind w:left="3600" w:hanging="360"/>
+      </w:pPr>
+    </w:lvl>
+    <w:lvl w:ilvl="5" w:tplc="4009001B" w:tentative="1">
+      <w:start w:val="1"/>
+      <w:numFmt w:val="lowerRoman"/>
+      <w:lvlText w:val="%6."/>
+      <w:lvlJc w:val="right"/>
+      <w:pPr>
+        <w:ind w:left="4320" w:hanging="180"/>
+      </w:pPr>
+    </w:lvl>
+    <w:lvl w:ilvl="6" w:tplc="4009000F" w:tentative="1">
+      <w:start w:val="1"/>
+      <w:numFmt w:val="decimal"/>
+      <w:lvlText w:val="%7."/>
+      <w:lvlJc w:val="left"/>
+      <w:pPr>
+        <w:ind w:left="5040" w:hanging="360"/>
+      </w:pPr>
+    </w:lvl>
+    <w:lvl w:ilvl="7" w:tplc="40090019" w:tentative="1">
+      <w:start w:val="1"/>
+      <w:numFmt w:val="lowerLetter"/>
+      <w:lvlText w:val="%8."/>
+      <w:lvlJc w:val="left"/>
+      <w:pPr>
+        <w:ind w:left="5760" w:hanging="360"/>
+      </w:pPr>
+    </w:lvl>
+    <w:lvl w:ilvl="8" w:tplc="4009001B" w:tentative="1">
+      <w:start w:val="1"/>
+      <w:numFmt w:val="lowerRoman"/>
+      <w:lvlText w:val="%9."/>
+      <w:lvlJc w:val="right"/>
+      <w:pPr>
+        <w:ind w:left="6480" w:hanging="180"/>
+      </w:pPr>
+    </w:lvl>
+  </w:abstractNum>
   <w:num w:numId="1">
-    <w:abstractNumId w:val="1"/>
+    <w:abstractNumId w:val="2"/>
   </w:num>
   <w:num w:numId="2">
     <w:abstractNumId w:val="0"/>
   </w:num>
   <w:num w:numId="3">
-    <w:abstractNumId w:val="2"/>
+    <w:abstractNumId w:val="4"/>
+  </w:num>
+  <w:num w:numId="4">
+    <w:abstractNumId w:val="3"/>
+  </w:num>
+  <w:num w:numId="5">
+    <w:abstractNumId w:val="5"/>
+  </w:num>
+  <w:num w:numId="6">
+    <w:abstractNumId w:val="1"/>
   </w:num>
 </w:numbering>
 </file>
@@ -1429,6 +3162,37 @@
       <w:shd w:val="clear" w:color="auto" w:fill="E1DFDD"/>
     </w:rPr>
   </w:style>
+  <w:style w:type="table" w:styleId="TableGrid">
+    <w:name w:val="Table Grid"/>
+    <w:basedOn w:val="TableNormal"/>
+    <w:uiPriority w:val="39"/>
+    <w:rsid w:val="00697AA9"/>
+    <w:pPr>
+      <w:spacing w:after="0" w:line="240" w:lineRule="auto"/>
+    </w:pPr>
+    <w:tblPr>
+      <w:tblBorders>
+        <w:top w:val="single" w:sz="4" w:space="0" w:color="auto"/>
+        <w:left w:val="single" w:sz="4" w:space="0" w:color="auto"/>
+        <w:bottom w:val="single" w:sz="4" w:space="0" w:color="auto"/>
+        <w:right w:val="single" w:sz="4" w:space="0" w:color="auto"/>
+        <w:insideH w:val="single" w:sz="4" w:space="0" w:color="auto"/>
+        <w:insideV w:val="single" w:sz="4" w:space="0" w:color="auto"/>
+      </w:tblBorders>
+    </w:tblPr>
+  </w:style>
+  <w:style w:type="character" w:styleId="FollowedHyperlink">
+    <w:name w:val="FollowedHyperlink"/>
+    <w:basedOn w:val="DefaultParagraphFont"/>
+    <w:uiPriority w:val="99"/>
+    <w:semiHidden/>
+    <w:unhideWhenUsed/>
+    <w:rsid w:val="00052855"/>
+    <w:rPr>
+      <w:color w:val="954F72" w:themeColor="followedHyperlink"/>
+      <w:u w:val="single"/>
+    </w:rPr>
+  </w:style>
 </w:styles>
 </file>
 
@@ -1725,4 +3489,10 @@
     </a:ext>
   </a:extLst>
 </a:theme>
+</file>
+
+<file path=docMetadata/LabelInfo.xml><?xml version="1.0" encoding="utf-8"?>
+<clbl:labelList xmlns:clbl="http://schemas.microsoft.com/office/2020/mipLabelMetadata">
+  <clbl:label id="{5cbf6393-50e2-4904-bc3e-1804619f2b03}" enabled="1" method="Privileged" siteId="{20210462-2c5e-4ec8-b3e2-0be950f292ca}" contentBits="0" removed="0"/>
+</clbl:labelList>
 </file>
</xml_diff>